<commit_message>
Update GDD + Image
</commit_message>
<xml_diff>
--- a/Draft GDD.docx
+++ b/Draft GDD.docx
@@ -103,15 +103,86 @@
         <w:t xml:space="preserve">mengumpulkan poin </w:t>
       </w:r>
       <w:r>
-        <w:t xml:space="preserve">dari kartu – kartu yang tersedia. </w:t>
-      </w:r>
-      <w:r>
-        <w:t>Pemain dengan poin tertinggi di akhir permainan akan menjadi pemenang.</w:t>
+        <w:t>dari kartu – kartu yang tersedia. Pemain dengan poin tertinggi di akhir permainan akan menjadi pemenang.</w:t>
       </w:r>
     </w:p>
     <w:p>
       <w:pPr>
         <w:jc w:val="both"/>
+        <w:rPr>
+          <w:rFonts w:hint="eastAsia"/>
+        </w:rPr>
+      </w:pPr>
+      <w:r>
+        <w:t xml:space="preserve">Pada awal permainan, pemain akan </w:t>
+      </w:r>
+      <w:r>
+        <w:t>ditempatkan melingkar dengan tumpukan kartu (deck) berada di bagian tenga</w:t>
+      </w:r>
+      <w:r>
+        <w:t xml:space="preserve">h. </w:t>
+      </w:r>
+      <w:r>
+        <w:t xml:space="preserve">Sebelum memulai giliran, </w:t>
+      </w:r>
+      <w:r>
+        <w:t xml:space="preserve">salah satu pemain akan diberikan </w:t>
+      </w:r>
+      <w:r>
+        <w:t xml:space="preserve">“1st marker” sebagai tanda </w:t>
+      </w:r>
+      <w:r>
+        <w:t xml:space="preserve">pada putaran tersebut ia mendapat giliran pertama. </w:t>
+      </w:r>
+      <w:r>
+        <w:t>Kemudia</w:t>
+      </w:r>
+      <w:r>
+        <w:t>n</w:t>
+      </w:r>
+      <w:r>
+        <w:t xml:space="preserve"> 5 kartu dari deck akan</w:t>
+      </w:r>
+      <w:r>
+        <w:t xml:space="preserve"> dibuka </w:t>
+      </w:r>
+      <w:r>
+        <w:t>dan pemain mengambil 1 kartu dari</w:t>
+      </w:r>
+      <w:r>
+        <w:t xml:space="preserve"> 5 kartu tersebut</w:t>
+      </w:r>
+      <w:r>
+        <w:t xml:space="preserve"> secara bergantian searah jarum jam</w:t>
+      </w:r>
+      <w:r>
+        <w:t>. Kartu yang tersisa akan dipindahkan di tumpukan sisa.</w:t>
+      </w:r>
+      <w:r>
+        <w:t xml:space="preserve"> Sebelum memulai putaran baru, “1st marker” akan di</w:t>
+      </w:r>
+      <w:r>
+        <w:t>geser</w:t>
+      </w:r>
+      <w:r>
+        <w:t xml:space="preserve"> ke pemain berikutnya searah jarum jam</w:t>
+      </w:r>
+      <w:r>
+        <w:t xml:space="preserve">. Kemudian </w:t>
+      </w:r>
+      <w:r>
+        <w:t xml:space="preserve">5 kartu baru dibuka dari deck dan permainan dilanjutkan hingga seluruh tumpukan kartu </w:t>
+      </w:r>
+      <w:r>
+        <w:t>di deck telah habis.</w:t>
+      </w:r>
+    </w:p>
+    <w:p>
+      <w:pPr>
+        <w:jc w:val="both"/>
+        <w:rPr>
+          <w:rFonts w:hint="eastAsia"/>
+        </w:rPr>
       </w:pPr>
       <w:r>
         <w:t xml:space="preserve">Tema yang diambil game ini adalah ‘menu cafe’ </w:t>
@@ -186,63 +257,414 @@
       </w:r>
       <w:r>
         <w:t xml:space="preserve"> dimana sudut pandang tampilan dilihat dari atas meja permainan.</w:t>
+      </w:r>
+      <w:r>
+        <w:t xml:space="preserve"> </w:t>
+      </w:r>
+      <w:r>
+        <w:t>Pemain dapat memainkan game ini dengan</w:t>
+      </w:r>
+      <w:r>
+        <w:t xml:space="preserve"> kendali </w:t>
+      </w:r>
+      <w:r>
+        <w:t>“point and click” pada kartu – kartu yang tersedia di jendela permaina</w:t>
+      </w:r>
+      <w:r>
+        <w:t>n</w:t>
+      </w:r>
+      <w:r>
+        <w:t>.</w:t>
+      </w:r>
+    </w:p>
+    <w:p>
+      <w:pPr>
+        <w:pStyle w:val="Heading1"/>
+      </w:pPr>
+      <w:r>
+        <w:t>Art Style</w:t>
+      </w:r>
+    </w:p>
+    <w:p>
+      <w:pPr>
+        <w:jc w:val="both"/>
+      </w:pPr>
+      <w:r>
+        <w:t>Gambar yang digunakan pada game ini berasal dari menu yang tersedia pada SPASSO CAFE</w:t>
+      </w:r>
+      <w:r>
+        <w:t>. Beberapa gambar yang akan digunakan:</w:t>
+      </w:r>
+    </w:p>
+    <w:p>
+      <w:pPr>
+        <w:jc w:val="center"/>
+      </w:pPr>
+      <w:r>
+        <w:lastRenderedPageBreak/>
+        <w:drawing>
+          <wp:inline distT="0" distB="0" distL="0" distR="0" wp14:anchorId="0B97D949" wp14:editId="4E402476">
+            <wp:extent cx="1348878" cy="1800000"/>
+            <wp:effectExtent l="0" t="0" r="3810" b="0"/>
+            <wp:docPr id="1" name="Picture 1"/>
+            <wp:cNvGraphicFramePr>
+              <a:graphicFrameLocks xmlns:a="http://schemas.openxmlformats.org/drawingml/2006/main" noChangeAspect="1"/>
+            </wp:cNvGraphicFramePr>
+            <a:graphic xmlns:a="http://schemas.openxmlformats.org/drawingml/2006/main">
+              <a:graphicData uri="http://schemas.openxmlformats.org/drawingml/2006/picture">
+                <pic:pic xmlns:pic="http://schemas.openxmlformats.org/drawingml/2006/picture">
+                  <pic:nvPicPr>
+                    <pic:cNvPr id="0" name="Picture 1"/>
+                    <pic:cNvPicPr>
+                      <a:picLocks noChangeAspect="1" noChangeArrowheads="1"/>
+                    </pic:cNvPicPr>
+                  </pic:nvPicPr>
+                  <pic:blipFill>
+                    <a:blip r:embed="rId5" cstate="print">
+                      <a:extLst>
+                        <a:ext uri="{28A0092B-C50C-407E-A947-70E740481C1C}">
+                          <a14:useLocalDpi xmlns:a14="http://schemas.microsoft.com/office/drawing/2010/main" val="0"/>
+                        </a:ext>
+                      </a:extLst>
+                    </a:blip>
+                    <a:srcRect/>
+                    <a:stretch>
+                      <a:fillRect/>
+                    </a:stretch>
+                  </pic:blipFill>
+                  <pic:spPr bwMode="auto">
+                    <a:xfrm>
+                      <a:off x="0" y="0"/>
+                      <a:ext cx="1348878" cy="1800000"/>
+                    </a:xfrm>
+                    <a:prstGeom prst="rect">
+                      <a:avLst/>
+                    </a:prstGeom>
+                    <a:noFill/>
+                    <a:ln>
+                      <a:noFill/>
+                    </a:ln>
+                  </pic:spPr>
+                </pic:pic>
+              </a:graphicData>
+            </a:graphic>
+          </wp:inline>
+        </w:drawing>
+      </w:r>
+      <w:r>
+        <w:t xml:space="preserve">     </w:t>
+      </w:r>
+      <w:r>
+        <w:rPr>
+          <w:rFonts w:hint="eastAsia"/>
+        </w:rPr>
+        <w:drawing>
+          <wp:inline distT="0" distB="0" distL="0" distR="0" wp14:anchorId="2C3D92F0" wp14:editId="3815C01A">
+            <wp:extent cx="1348878" cy="1800000"/>
+            <wp:effectExtent l="0" t="0" r="3810" b="0"/>
+            <wp:docPr id="3" name="Picture 3"/>
+            <wp:cNvGraphicFramePr>
+              <a:graphicFrameLocks xmlns:a="http://schemas.openxmlformats.org/drawingml/2006/main" noChangeAspect="1"/>
+            </wp:cNvGraphicFramePr>
+            <a:graphic xmlns:a="http://schemas.openxmlformats.org/drawingml/2006/main">
+              <a:graphicData uri="http://schemas.openxmlformats.org/drawingml/2006/picture">
+                <pic:pic xmlns:pic="http://schemas.openxmlformats.org/drawingml/2006/picture">
+                  <pic:nvPicPr>
+                    <pic:cNvPr id="0" name="Picture 3"/>
+                    <pic:cNvPicPr>
+                      <a:picLocks noChangeAspect="1" noChangeArrowheads="1"/>
+                    </pic:cNvPicPr>
+                  </pic:nvPicPr>
+                  <pic:blipFill>
+                    <a:blip r:embed="rId6" cstate="print">
+                      <a:extLst>
+                        <a:ext uri="{28A0092B-C50C-407E-A947-70E740481C1C}">
+                          <a14:useLocalDpi xmlns:a14="http://schemas.microsoft.com/office/drawing/2010/main" val="0"/>
+                        </a:ext>
+                      </a:extLst>
+                    </a:blip>
+                    <a:srcRect/>
+                    <a:stretch>
+                      <a:fillRect/>
+                    </a:stretch>
+                  </pic:blipFill>
+                  <pic:spPr bwMode="auto">
+                    <a:xfrm>
+                      <a:off x="0" y="0"/>
+                      <a:ext cx="1348878" cy="1800000"/>
+                    </a:xfrm>
+                    <a:prstGeom prst="rect">
+                      <a:avLst/>
+                    </a:prstGeom>
+                    <a:noFill/>
+                    <a:ln>
+                      <a:noFill/>
+                    </a:ln>
+                  </pic:spPr>
+                </pic:pic>
+              </a:graphicData>
+            </a:graphic>
+          </wp:inline>
+        </w:drawing>
+      </w:r>
+      <w:r>
+        <w:t xml:space="preserve">     </w:t>
+      </w:r>
+      <w:r>
+        <w:rPr>
+          <w:rFonts w:hint="eastAsia"/>
+        </w:rPr>
+        <w:drawing>
+          <wp:inline distT="0" distB="0" distL="0" distR="0" wp14:anchorId="37AA7200" wp14:editId="254A25B1">
+            <wp:extent cx="1348878" cy="1800000"/>
+            <wp:effectExtent l="0" t="0" r="3810" b="0"/>
+            <wp:docPr id="4" name="Picture 4"/>
+            <wp:cNvGraphicFramePr>
+              <a:graphicFrameLocks xmlns:a="http://schemas.openxmlformats.org/drawingml/2006/main" noChangeAspect="1"/>
+            </wp:cNvGraphicFramePr>
+            <a:graphic xmlns:a="http://schemas.openxmlformats.org/drawingml/2006/main">
+              <a:graphicData uri="http://schemas.openxmlformats.org/drawingml/2006/picture">
+                <pic:pic xmlns:pic="http://schemas.openxmlformats.org/drawingml/2006/picture">
+                  <pic:nvPicPr>
+                    <pic:cNvPr id="0" name="Picture 4"/>
+                    <pic:cNvPicPr>
+                      <a:picLocks noChangeAspect="1" noChangeArrowheads="1"/>
+                    </pic:cNvPicPr>
+                  </pic:nvPicPr>
+                  <pic:blipFill>
+                    <a:blip r:embed="rId7" cstate="print">
+                      <a:extLst>
+                        <a:ext uri="{28A0092B-C50C-407E-A947-70E740481C1C}">
+                          <a14:useLocalDpi xmlns:a14="http://schemas.microsoft.com/office/drawing/2010/main" val="0"/>
+                        </a:ext>
+                      </a:extLst>
+                    </a:blip>
+                    <a:srcRect/>
+                    <a:stretch>
+                      <a:fillRect/>
+                    </a:stretch>
+                  </pic:blipFill>
+                  <pic:spPr bwMode="auto">
+                    <a:xfrm>
+                      <a:off x="0" y="0"/>
+                      <a:ext cx="1348878" cy="1800000"/>
+                    </a:xfrm>
+                    <a:prstGeom prst="rect">
+                      <a:avLst/>
+                    </a:prstGeom>
+                    <a:noFill/>
+                    <a:ln>
+                      <a:noFill/>
+                    </a:ln>
+                  </pic:spPr>
+                </pic:pic>
+              </a:graphicData>
+            </a:graphic>
+          </wp:inline>
+        </w:drawing>
+      </w:r>
+    </w:p>
+    <w:p>
+      <w:pPr>
+        <w:jc w:val="center"/>
+        <w:rPr>
+          <w:rFonts w:hint="eastAsia"/>
+        </w:rPr>
+      </w:pPr>
+      <w:r>
+        <w:rPr>
+          <w:rFonts w:hint="eastAsia"/>
+        </w:rPr>
+        <w:drawing>
+          <wp:inline distT="0" distB="0" distL="0" distR="0" wp14:anchorId="479518A1" wp14:editId="1E4C0A95">
+            <wp:extent cx="1013348" cy="1800000"/>
+            <wp:effectExtent l="0" t="0" r="0" b="0"/>
+            <wp:docPr id="5" name="Picture 5"/>
+            <wp:cNvGraphicFramePr>
+              <a:graphicFrameLocks xmlns:a="http://schemas.openxmlformats.org/drawingml/2006/main" noChangeAspect="1"/>
+            </wp:cNvGraphicFramePr>
+            <a:graphic xmlns:a="http://schemas.openxmlformats.org/drawingml/2006/main">
+              <a:graphicData uri="http://schemas.openxmlformats.org/drawingml/2006/picture">
+                <pic:pic xmlns:pic="http://schemas.openxmlformats.org/drawingml/2006/picture">
+                  <pic:nvPicPr>
+                    <pic:cNvPr id="0" name="Picture 5"/>
+                    <pic:cNvPicPr>
+                      <a:picLocks noChangeAspect="1" noChangeArrowheads="1"/>
+                    </pic:cNvPicPr>
+                  </pic:nvPicPr>
+                  <pic:blipFill>
+                    <a:blip r:embed="rId8" cstate="print">
+                      <a:extLst>
+                        <a:ext uri="{28A0092B-C50C-407E-A947-70E740481C1C}">
+                          <a14:useLocalDpi xmlns:a14="http://schemas.microsoft.com/office/drawing/2010/main" val="0"/>
+                        </a:ext>
+                      </a:extLst>
+                    </a:blip>
+                    <a:srcRect/>
+                    <a:stretch>
+                      <a:fillRect/>
+                    </a:stretch>
+                  </pic:blipFill>
+                  <pic:spPr bwMode="auto">
+                    <a:xfrm>
+                      <a:off x="0" y="0"/>
+                      <a:ext cx="1013348" cy="1800000"/>
+                    </a:xfrm>
+                    <a:prstGeom prst="rect">
+                      <a:avLst/>
+                    </a:prstGeom>
+                    <a:noFill/>
+                    <a:ln>
+                      <a:noFill/>
+                    </a:ln>
+                  </pic:spPr>
+                </pic:pic>
+              </a:graphicData>
+            </a:graphic>
+          </wp:inline>
+        </w:drawing>
+      </w:r>
+      <w:r>
+        <w:t xml:space="preserve">     </w:t>
+      </w:r>
+      <w:r>
+        <w:rPr>
+          <w:rFonts w:hint="eastAsia"/>
+        </w:rPr>
+        <w:drawing>
+          <wp:inline distT="0" distB="0" distL="0" distR="0" wp14:anchorId="44CA2BED" wp14:editId="49E88396">
+            <wp:extent cx="1013348" cy="1800000"/>
+            <wp:effectExtent l="0" t="0" r="0" b="0"/>
+            <wp:docPr id="6" name="Picture 6"/>
+            <wp:cNvGraphicFramePr>
+              <a:graphicFrameLocks xmlns:a="http://schemas.openxmlformats.org/drawingml/2006/main" noChangeAspect="1"/>
+            </wp:cNvGraphicFramePr>
+            <a:graphic xmlns:a="http://schemas.openxmlformats.org/drawingml/2006/main">
+              <a:graphicData uri="http://schemas.openxmlformats.org/drawingml/2006/picture">
+                <pic:pic xmlns:pic="http://schemas.openxmlformats.org/drawingml/2006/picture">
+                  <pic:nvPicPr>
+                    <pic:cNvPr id="0" name="Picture 6"/>
+                    <pic:cNvPicPr>
+                      <a:picLocks noChangeAspect="1" noChangeArrowheads="1"/>
+                    </pic:cNvPicPr>
+                  </pic:nvPicPr>
+                  <pic:blipFill>
+                    <a:blip r:embed="rId9" cstate="print">
+                      <a:extLst>
+                        <a:ext uri="{28A0092B-C50C-407E-A947-70E740481C1C}">
+                          <a14:useLocalDpi xmlns:a14="http://schemas.microsoft.com/office/drawing/2010/main" val="0"/>
+                        </a:ext>
+                      </a:extLst>
+                    </a:blip>
+                    <a:srcRect/>
+                    <a:stretch>
+                      <a:fillRect/>
+                    </a:stretch>
+                  </pic:blipFill>
+                  <pic:spPr bwMode="auto">
+                    <a:xfrm>
+                      <a:off x="0" y="0"/>
+                      <a:ext cx="1013348" cy="1800000"/>
+                    </a:xfrm>
+                    <a:prstGeom prst="rect">
+                      <a:avLst/>
+                    </a:prstGeom>
+                    <a:noFill/>
+                    <a:ln>
+                      <a:noFill/>
+                    </a:ln>
+                  </pic:spPr>
+                </pic:pic>
+              </a:graphicData>
+            </a:graphic>
+          </wp:inline>
+        </w:drawing>
+      </w:r>
+      <w:r>
+        <w:t xml:space="preserve">     </w:t>
+      </w:r>
+      <w:r>
+        <w:rPr>
+          <w:rFonts w:hint="eastAsia"/>
+        </w:rPr>
+        <w:drawing>
+          <wp:inline distT="0" distB="0" distL="0" distR="0" wp14:anchorId="017BC44D" wp14:editId="2C1A6FA3">
+            <wp:extent cx="1350562" cy="1800000"/>
+            <wp:effectExtent l="0" t="0" r="2540" b="0"/>
+            <wp:docPr id="7" name="Picture 7"/>
+            <wp:cNvGraphicFramePr>
+              <a:graphicFrameLocks xmlns:a="http://schemas.openxmlformats.org/drawingml/2006/main" noChangeAspect="1"/>
+            </wp:cNvGraphicFramePr>
+            <a:graphic xmlns:a="http://schemas.openxmlformats.org/drawingml/2006/main">
+              <a:graphicData uri="http://schemas.openxmlformats.org/drawingml/2006/picture">
+                <pic:pic xmlns:pic="http://schemas.openxmlformats.org/drawingml/2006/picture">
+                  <pic:nvPicPr>
+                    <pic:cNvPr id="0" name="Picture 7"/>
+                    <pic:cNvPicPr>
+                      <a:picLocks noChangeAspect="1" noChangeArrowheads="1"/>
+                    </pic:cNvPicPr>
+                  </pic:nvPicPr>
+                  <pic:blipFill>
+                    <a:blip r:embed="rId10" cstate="print">
+                      <a:extLst>
+                        <a:ext uri="{28A0092B-C50C-407E-A947-70E740481C1C}">
+                          <a14:useLocalDpi xmlns:a14="http://schemas.microsoft.com/office/drawing/2010/main" val="0"/>
+                        </a:ext>
+                      </a:extLst>
+                    </a:blip>
+                    <a:srcRect/>
+                    <a:stretch>
+                      <a:fillRect/>
+                    </a:stretch>
+                  </pic:blipFill>
+                  <pic:spPr bwMode="auto">
+                    <a:xfrm>
+                      <a:off x="0" y="0"/>
+                      <a:ext cx="1350562" cy="1800000"/>
+                    </a:xfrm>
+                    <a:prstGeom prst="rect">
+                      <a:avLst/>
+                    </a:prstGeom>
+                    <a:noFill/>
+                    <a:ln>
+                      <a:noFill/>
+                    </a:ln>
+                  </pic:spPr>
+                </pic:pic>
+              </a:graphicData>
+            </a:graphic>
+          </wp:inline>
+        </w:drawing>
+      </w:r>
+    </w:p>
+    <w:p>
+      <w:pPr>
+        <w:pStyle w:val="Heading1"/>
+      </w:pPr>
+      <w:r>
+        <w:t>Sound / Music</w:t>
+      </w:r>
+    </w:p>
+    <w:p>
+      <w:pPr>
+        <w:rPr>
+          <w:rFonts w:hint="eastAsia"/>
+        </w:rPr>
+      </w:pPr>
+      <w:r>
+        <w:t xml:space="preserve">Background music yang digunakan pada game ini bertema classic </w:t>
+      </w:r>
+      <w:r>
+        <w:t>–</w:t>
+      </w:r>
+      <w:r>
+        <w:t xml:space="preserve"> acoustic</w:t>
+      </w:r>
+      <w:r>
+        <w:t>.</w:t>
       </w:r>
       <w:bookmarkStart w:id="0" w:name="_GoBack"/>
       <w:bookmarkEnd w:id="0"/>
-      <w:r>
-        <w:t xml:space="preserve"> </w:t>
-      </w:r>
-      <w:r>
-        <w:t>Pemain dapat memainkan game ini dengan</w:t>
-      </w:r>
-      <w:r>
-        <w:t xml:space="preserve"> kendali </w:t>
-      </w:r>
-      <w:r>
-        <w:t>“point and click” pada kartu – kartu yang tersedia di jendela permaina</w:t>
-      </w:r>
-      <w:r>
-        <w:t>n</w:t>
-      </w:r>
-      <w:r>
-        <w:t>.</w:t>
-      </w:r>
-    </w:p>
-    <w:p>
-      <w:pPr>
-        <w:pStyle w:val="Heading1"/>
-      </w:pPr>
-      <w:r>
-        <w:t>Art Style</w:t>
-      </w:r>
-    </w:p>
-    <w:p>
-      <w:pPr>
-        <w:jc w:val="both"/>
-      </w:pPr>
-      <w:r>
-        <w:t>Gambar yang digunakan pada game ini berasal dari menu yang tersedia pada SPASSO CAFE</w:t>
-      </w:r>
-    </w:p>
-    <w:p>
-      <w:pPr>
-        <w:pStyle w:val="Heading1"/>
-      </w:pPr>
-      <w:r>
-        <w:t>Sound / Music</w:t>
-      </w:r>
-    </w:p>
-    <w:p>
-      <w:pPr>
-        <w:pStyle w:val="ListParagraph"/>
-        <w:numPr>
-          <w:ilvl w:val="0"/>
-          <w:numId w:val="2"/>
-        </w:numPr>
-      </w:pPr>
-      <w:r>
-        <w:t>Classic / Casual music?</w:t>
-      </w:r>
     </w:p>
     <w:p>
       <w:pPr>
@@ -304,10 +726,34 @@
         <w:t xml:space="preserve">: </w:t>
       </w:r>
       <w:r>
-        <w:t>?</w:t>
-      </w:r>
-      <w:r>
-        <w:t xml:space="preserve"> complete – dd/mm/yyyy</w:t>
+        <w:t>Koleksi aset, music, sfx</w:t>
+      </w:r>
+      <w:r>
+        <w:t xml:space="preserve"> + sketsa</w:t>
+      </w:r>
+      <w:r>
+        <w:t xml:space="preserve"> UI</w:t>
+      </w:r>
+      <w:r>
+        <w:t xml:space="preserve"> complete – </w:t>
+      </w:r>
+      <w:r>
+        <w:t>1</w:t>
+      </w:r>
+      <w:r>
+        <w:t>0</w:t>
+      </w:r>
+      <w:r>
+        <w:t>/</w:t>
+      </w:r>
+      <w:r>
+        <w:t>05</w:t>
+      </w:r>
+      <w:r>
+        <w:t>/</w:t>
+      </w:r>
+      <w:r>
+        <w:t>2019</w:t>
       </w:r>
     </w:p>
     <w:p>
@@ -329,10 +775,22 @@
         <w:t xml:space="preserve">: </w:t>
       </w:r>
       <w:r>
-        <w:t>?</w:t>
-      </w:r>
-      <w:r>
-        <w:t xml:space="preserve"> complete – dd/mm/yyyy</w:t>
+        <w:t>Dummy mechanic &amp; gameplay</w:t>
+      </w:r>
+      <w:r>
+        <w:t xml:space="preserve"> complete – </w:t>
+      </w:r>
+      <w:r>
+        <w:t>2</w:t>
+      </w:r>
+      <w:r>
+        <w:t>4/05</w:t>
+      </w:r>
+      <w:r>
+        <w:t>/</w:t>
+      </w:r>
+      <w:r>
+        <w:t>2019</w:t>
       </w:r>
     </w:p>
     <w:p>
@@ -351,13 +809,22 @@
         <w:t>Milestone 3</w:t>
       </w:r>
       <w:r>
-        <w:t xml:space="preserve">: </w:t>
-      </w:r>
-      <w:r>
-        <w:t>?</w:t>
-      </w:r>
-      <w:r>
-        <w:t xml:space="preserve"> complete – dd/mm/yyyy</w:t>
+        <w:rPr>
+          <w:bCs/>
+        </w:rPr>
+        <w:t>:</w:t>
+      </w:r>
+      <w:r>
+        <w:rPr>
+          <w:bCs/>
+        </w:rPr>
+        <w:t xml:space="preserve"> </w:t>
+      </w:r>
+      <w:r>
+        <w:rPr>
+          <w:bCs/>
+        </w:rPr>
+        <w:t>Alpha test complete – 07/06/2019</w:t>
       </w:r>
     </w:p>
     <w:p>
@@ -373,16 +840,41 @@
           <w:b/>
           <w:bCs/>
         </w:rPr>
-        <w:t>Milestone 4</w:t>
+        <w:t xml:space="preserve">Milestone </w:t>
+      </w:r>
+      <w:r>
+        <w:rPr>
+          <w:b/>
+          <w:bCs/>
+        </w:rPr>
+        <w:t>4</w:t>
       </w:r>
       <w:r>
         <w:t xml:space="preserve">: </w:t>
       </w:r>
       <w:r>
-        <w:t>?</w:t>
-      </w:r>
-      <w:r>
-        <w:t xml:space="preserve"> complete – dd/mm/yyyy</w:t>
+        <w:t>I</w:t>
+      </w:r>
+      <w:r>
+        <w:t>nterface</w:t>
+      </w:r>
+      <w:r>
+        <w:t xml:space="preserve"> complete – </w:t>
+      </w:r>
+      <w:r>
+        <w:t>14</w:t>
+      </w:r>
+      <w:r>
+        <w:t>/</w:t>
+      </w:r>
+      <w:r>
+        <w:t>06</w:t>
+      </w:r>
+      <w:r>
+        <w:t>/</w:t>
+      </w:r>
+      <w:r>
+        <w:t>2019</w:t>
       </w:r>
     </w:p>
     <w:p>
@@ -398,10 +890,25 @@
           <w:b/>
           <w:bCs/>
         </w:rPr>
-        <w:t>Launch Day</w:t>
-      </w:r>
-      <w:r>
-        <w:t>: dd/mm/yyyy</w:t>
+        <w:t>BETA Release</w:t>
+      </w:r>
+      <w:r>
+        <w:t xml:space="preserve">: </w:t>
+      </w:r>
+      <w:r>
+        <w:t>21</w:t>
+      </w:r>
+      <w:r>
+        <w:t>/</w:t>
+      </w:r>
+      <w:r>
+        <w:t>06</w:t>
+      </w:r>
+      <w:r>
+        <w:t>/</w:t>
+      </w:r>
+      <w:r>
+        <w:t>2019</w:t>
       </w:r>
     </w:p>
     <w:sectPr>
@@ -1166,6 +1673,37 @@
       <w:contextualSpacing/>
     </w:pPr>
   </w:style>
+  <w:style w:type="paragraph" w:styleId="BalloonText">
+    <w:name w:val="Balloon Text"/>
+    <w:basedOn w:val="Normal"/>
+    <w:link w:val="BalloonTextChar"/>
+    <w:uiPriority w:val="99"/>
+    <w:semiHidden/>
+    <w:unhideWhenUsed/>
+    <w:rsid w:val="00120B3F"/>
+    <w:pPr>
+      <w:spacing w:after="0" w:line="240" w:lineRule="auto"/>
+    </w:pPr>
+    <w:rPr>
+      <w:rFonts w:ascii="Segoe UI" w:hAnsi="Segoe UI" w:cs="Segoe UI"/>
+      <w:sz w:val="18"/>
+      <w:szCs w:val="18"/>
+    </w:rPr>
+  </w:style>
+  <w:style w:type="character" w:customStyle="1" w:styleId="BalloonTextChar">
+    <w:name w:val="Balloon Text Char"/>
+    <w:basedOn w:val="DefaultParagraphFont"/>
+    <w:link w:val="BalloonText"/>
+    <w:uiPriority w:val="99"/>
+    <w:semiHidden/>
+    <w:rsid w:val="00120B3F"/>
+    <w:rPr>
+      <w:rFonts w:ascii="Segoe UI" w:hAnsi="Segoe UI" w:cs="Segoe UI"/>
+      <w:noProof/>
+      <w:sz w:val="18"/>
+      <w:szCs w:val="18"/>
+    </w:rPr>
+  </w:style>
 </w:styles>
 </file>
 

</xml_diff>